<commit_message>
Deleted extra empty sheet.
</commit_message>
<xml_diff>
--- a/lab_1/bozhenko_01_lab1.docx
+++ b/lab_1/bozhenko_01_lab1.docx
@@ -1207,163 +1207,7 @@
         </w:rPr>
         <w:t xml:space="preserve">записати в </w:t>
       </w:r>
-      <w:hyperlink r:id="rId5" w:history="1">
-        <w:r>
-          <w:rPr>
-            <w:rStyle w:val="a8"/>
-            <w:rFonts w:ascii="Times New Roman" w:hAnsi="Times New Roman"/>
-            <w:sz w:val="28"/>
-            <w:szCs w:val="28"/>
-            <w:lang w:bidi="en-US"/>
-          </w:rPr>
-          <w:t>Таблиц</w:t>
-        </w:r>
-        <w:r>
-          <w:rPr>
-            <w:rStyle w:val="a8"/>
-            <w:rFonts w:ascii="Times New Roman" w:hAnsi="Times New Roman"/>
-            <w:sz w:val="28"/>
-            <w:szCs w:val="28"/>
-            <w:lang w:bidi="en-US"/>
-          </w:rPr>
-          <w:t>ю</w:t>
-        </w:r>
-        <w:r>
-          <w:rPr>
-            <w:rStyle w:val="a8"/>
-            <w:rFonts w:ascii="Times New Roman" w:hAnsi="Times New Roman"/>
-            <w:sz w:val="28"/>
-            <w:szCs w:val="28"/>
-            <w:lang w:bidi="en-US"/>
-          </w:rPr>
-          <w:t>_1</w:t>
-        </w:r>
-      </w:hyperlink>
-      <w:r>
-        <w:rPr>
-          <w:rFonts w:ascii="Times New Roman" w:hAnsi="Times New Roman"/>
-          <w:sz w:val="28"/>
-          <w:szCs w:val="28"/>
-          <w:lang w:bidi="en-US"/>
-        </w:rPr>
-        <w:t xml:space="preserve">, </w:t>
-      </w:r>
-      <w:r>
-        <w:rPr>
-          <w:rFonts w:ascii="Times New Roman" w:hAnsi="Times New Roman"/>
-          <w:sz w:val="28"/>
-          <w:szCs w:val="28"/>
-          <w:lang w:bidi="en-US"/>
-        </w:rPr>
-        <w:t>в</w:t>
-      </w:r>
-      <w:r>
-        <w:rPr>
-          <w:rFonts w:ascii="Times New Roman" w:hAnsi="Times New Roman"/>
-          <w:sz w:val="28"/>
-          <w:szCs w:val="28"/>
-          <w:lang w:bidi="en-US"/>
-        </w:rPr>
-        <w:t xml:space="preserve"> СВІЙ РЯДОК</w:t>
-      </w:r>
-      <w:r>
-        <w:rPr>
-          <w:rFonts w:ascii="Times New Roman" w:hAnsi="Times New Roman"/>
-          <w:sz w:val="28"/>
-          <w:szCs w:val="28"/>
-          <w:lang w:bidi="en-US"/>
-        </w:rPr>
-        <w:t>, стовпчик AG (</w:t>
-      </w:r>
-      <w:r>
-        <w:rPr>
-          <w:rFonts w:ascii="Times New Roman" w:hAnsi="Times New Roman"/>
-          <w:i/>
-          <w:sz w:val="28"/>
-          <w:szCs w:val="28"/>
-          <w:lang w:bidi="en-US"/>
-        </w:rPr>
-        <w:t>1 бал</w:t>
-      </w:r>
-      <w:r>
-        <w:rPr>
-          <w:rFonts w:ascii="Times New Roman" w:hAnsi="Times New Roman"/>
-          <w:sz w:val="28"/>
-          <w:szCs w:val="28"/>
-          <w:lang w:bidi="en-US"/>
-        </w:rPr>
-        <w:t xml:space="preserve">). </w:t>
-      </w:r>
-    </w:p>
-    <w:p>
-      <w:pPr>
-        <w:ind w:firstLine="708"/>
-        <w:jc w:val="both"/>
-        <w:rPr>
-          <w:rFonts w:ascii="Times New Roman" w:hAnsi="Times New Roman"/>
-          <w:sz w:val="28"/>
-          <w:szCs w:val="28"/>
-          <w:lang w:bidi="en-US"/>
-        </w:rPr>
-      </w:pPr>
-      <w:r>
-        <w:rPr>
-          <w:rFonts w:ascii="Times New Roman" w:hAnsi="Times New Roman"/>
-          <w:sz w:val="28"/>
-          <w:szCs w:val="28"/>
-          <w:lang w:bidi="en-US"/>
-        </w:rPr>
-        <w:t xml:space="preserve">2. Дано криптотекст </w:t>
-      </w:r>
-      <w:r>
-        <w:rPr>
-          <w:rFonts w:ascii="Times New Roman" w:hAnsi="Times New Roman"/>
-          <w:i/>
-          <w:sz w:val="28"/>
-          <w:szCs w:val="28"/>
-          <w:lang w:val="en-US" w:bidi="en-US"/>
-        </w:rPr>
-        <w:t>C</w:t>
-      </w:r>
-      <w:r>
-        <w:rPr>
-          <w:rFonts w:ascii="Times New Roman" w:hAnsi="Times New Roman"/>
-          <w:sz w:val="28"/>
-          <w:szCs w:val="28"/>
-          <w:lang w:bidi="en-US"/>
-        </w:rPr>
-        <w:t xml:space="preserve">, одержаний шифруванням Цезаря з невідомим ключем </w:t>
-      </w:r>
-      <w:r>
-        <w:rPr>
-          <w:rFonts w:ascii="Times New Roman" w:hAnsi="Times New Roman"/>
-          <w:i/>
-          <w:sz w:val="28"/>
-          <w:szCs w:val="28"/>
-          <w:lang w:val="en-US" w:bidi="en-US"/>
-        </w:rPr>
-        <w:t>K</w:t>
-      </w:r>
-      <w:r>
-        <w:rPr>
-          <w:rFonts w:ascii="Times New Roman" w:hAnsi="Times New Roman"/>
-          <w:i/>
-          <w:sz w:val="28"/>
-          <w:szCs w:val="28"/>
-          <w:lang w:bidi="en-US"/>
-        </w:rPr>
-        <w:t xml:space="preserve"> </w:t>
-      </w:r>
-      <w:r>
-        <w:rPr>
-          <w:rFonts w:ascii="Times New Roman" w:hAnsi="Times New Roman"/>
-          <w:sz w:val="28"/>
-          <w:szCs w:val="28"/>
-          <w:lang w:bidi="en-US"/>
-        </w:rPr>
-        <w:t xml:space="preserve">(див. </w:t>
-      </w:r>
-      <w:hyperlink r:id="rId6" w:history="1">
+      <w:hyperlink r:id="rId7" w:history="1">
         <w:r>
           <w:rPr>
             <w:rStyle w:val="a8"/>
@@ -1382,43 +1226,93 @@
           <w:szCs w:val="28"/>
           <w:lang w:bidi="en-US"/>
         </w:rPr>
-        <w:t>, рядок НАД СВОЇМ</w:t>
-      </w:r>
-      <w:r>
-        <w:rPr>
-          <w:rFonts w:ascii="Times New Roman" w:hAnsi="Times New Roman"/>
-          <w:sz w:val="28"/>
-          <w:szCs w:val="28"/>
-          <w:lang w:bidi="en-US"/>
-        </w:rPr>
-        <w:t>,</w:t>
-      </w:r>
-      <w:r>
-        <w:rPr>
-          <w:rFonts w:ascii="Times New Roman" w:hAnsi="Times New Roman"/>
-          <w:sz w:val="28"/>
-          <w:szCs w:val="28"/>
-          <w:lang w:bidi="en-US"/>
-        </w:rPr>
-        <w:t xml:space="preserve"> стовпчик </w:t>
-      </w:r>
-      <w:r>
-        <w:rPr>
-          <w:rFonts w:ascii="Times New Roman" w:hAnsi="Times New Roman"/>
+        <w:t xml:space="preserve">, </w:t>
+      </w:r>
+      <w:r>
+        <w:rPr>
+          <w:rFonts w:ascii="Times New Roman" w:hAnsi="Times New Roman"/>
+          <w:sz w:val="28"/>
+          <w:szCs w:val="28"/>
+          <w:lang w:bidi="en-US"/>
+        </w:rPr>
+        <w:t>в</w:t>
+      </w:r>
+      <w:r>
+        <w:rPr>
+          <w:rFonts w:ascii="Times New Roman" w:hAnsi="Times New Roman"/>
+          <w:sz w:val="28"/>
+          <w:szCs w:val="28"/>
+          <w:lang w:bidi="en-US"/>
+        </w:rPr>
+        <w:t xml:space="preserve"> СВІЙ РЯДОК</w:t>
+      </w:r>
+      <w:r>
+        <w:rPr>
+          <w:rFonts w:ascii="Times New Roman" w:hAnsi="Times New Roman"/>
+          <w:sz w:val="28"/>
+          <w:szCs w:val="28"/>
+          <w:lang w:bidi="en-US"/>
+        </w:rPr>
+        <w:t>, стовпчик AG (</w:t>
+      </w:r>
+      <w:r>
+        <w:rPr>
+          <w:rFonts w:ascii="Times New Roman" w:hAnsi="Times New Roman"/>
+          <w:i/>
+          <w:sz w:val="28"/>
+          <w:szCs w:val="28"/>
+          <w:lang w:bidi="en-US"/>
+        </w:rPr>
+        <w:t>1 бал</w:t>
+      </w:r>
+      <w:r>
+        <w:rPr>
+          <w:rFonts w:ascii="Times New Roman" w:hAnsi="Times New Roman"/>
+          <w:sz w:val="28"/>
+          <w:szCs w:val="28"/>
+          <w:lang w:bidi="en-US"/>
+        </w:rPr>
+        <w:t xml:space="preserve">). </w:t>
+      </w:r>
+    </w:p>
+    <w:p>
+      <w:pPr>
+        <w:ind w:firstLine="708"/>
+        <w:jc w:val="both"/>
+        <w:rPr>
+          <w:rFonts w:ascii="Times New Roman" w:hAnsi="Times New Roman"/>
+          <w:sz w:val="28"/>
+          <w:szCs w:val="28"/>
+          <w:lang w:bidi="en-US"/>
+        </w:rPr>
+      </w:pPr>
+      <w:r>
+        <w:rPr>
+          <w:rFonts w:ascii="Times New Roman" w:hAnsi="Times New Roman"/>
+          <w:sz w:val="28"/>
+          <w:szCs w:val="28"/>
+          <w:lang w:bidi="en-US"/>
+        </w:rPr>
+        <w:t xml:space="preserve">2. Дано криптотекст </w:t>
+      </w:r>
+      <w:r>
+        <w:rPr>
+          <w:rFonts w:ascii="Times New Roman" w:hAnsi="Times New Roman"/>
+          <w:i/>
           <w:sz w:val="28"/>
           <w:szCs w:val="28"/>
           <w:lang w:val="en-US" w:bidi="en-US"/>
         </w:rPr>
-        <w:t>AG</w:t>
-      </w:r>
-      <w:r>
-        <w:rPr>
-          <w:rFonts w:ascii="Times New Roman" w:hAnsi="Times New Roman"/>
-          <w:sz w:val="28"/>
-          <w:szCs w:val="28"/>
-          <w:lang w:bidi="en-US"/>
-        </w:rPr>
-        <w:t xml:space="preserve">). Методом повного перебору всіх потенційних рішень (методом «грубої сили») дешифрувати заданий криптотекст. У відповіді навести дешифрований текст </w:t>
+        <w:t>C</w:t>
+      </w:r>
+      <w:r>
+        <w:rPr>
+          <w:rFonts w:ascii="Times New Roman" w:hAnsi="Times New Roman"/>
+          <w:sz w:val="28"/>
+          <w:szCs w:val="28"/>
+          <w:lang w:bidi="en-US"/>
+        </w:rPr>
+        <w:t xml:space="preserve">, одержаний шифруванням Цезаря з невідомим ключем </w:t>
       </w:r>
       <w:r>
         <w:rPr>
@@ -1428,11 +1322,12 @@
           <w:szCs w:val="28"/>
           <w:lang w:val="en-US" w:bidi="en-US"/>
         </w:rPr>
-        <w:t>P</w:t>
-      </w:r>
-      <w:r>
-        <w:rPr>
-          <w:rFonts w:ascii="Times New Roman" w:hAnsi="Times New Roman"/>
+        <w:t>K</w:t>
+      </w:r>
+      <w:r>
+        <w:rPr>
+          <w:rFonts w:ascii="Times New Roman" w:hAnsi="Times New Roman"/>
+          <w:i/>
           <w:sz w:val="28"/>
           <w:szCs w:val="28"/>
           <w:lang w:bidi="en-US"/>
@@ -1446,282 +1341,7 @@
           <w:szCs w:val="28"/>
           <w:lang w:bidi="en-US"/>
         </w:rPr>
-        <w:t>та ключ</w:t>
-      </w:r>
-      <w:r>
-        <w:rPr>
-          <w:rFonts w:ascii="Times New Roman" w:hAnsi="Times New Roman"/>
-          <w:sz w:val="28"/>
-          <w:szCs w:val="28"/>
-          <w:lang w:bidi="en-US"/>
-        </w:rPr>
-        <w:t xml:space="preserve"> </w:t>
-      </w:r>
-      <w:r>
-        <w:rPr>
-          <w:rFonts w:ascii="Times New Roman" w:hAnsi="Times New Roman"/>
-          <w:i/>
-          <w:sz w:val="28"/>
-          <w:szCs w:val="28"/>
-          <w:lang w:val="en-US" w:bidi="en-US"/>
-        </w:rPr>
-        <w:t>K</w:t>
-      </w:r>
-      <w:r>
-        <w:rPr>
-          <w:rFonts w:ascii="Times New Roman" w:hAnsi="Times New Roman"/>
-          <w:sz w:val="28"/>
-          <w:szCs w:val="28"/>
-          <w:lang w:bidi="en-US"/>
-        </w:rPr>
-        <w:t>. (</w:t>
-      </w:r>
-      <w:r>
-        <w:rPr>
-          <w:rFonts w:ascii="Times New Roman" w:hAnsi="Times New Roman"/>
-          <w:i/>
-          <w:sz w:val="28"/>
-          <w:szCs w:val="28"/>
-          <w:lang w:bidi="en-US"/>
-        </w:rPr>
-        <w:t>2 бали</w:t>
-      </w:r>
-      <w:r>
-        <w:rPr>
-          <w:rFonts w:ascii="Times New Roman" w:hAnsi="Times New Roman"/>
-          <w:sz w:val="28"/>
-          <w:szCs w:val="28"/>
-          <w:lang w:bidi="en-US"/>
-        </w:rPr>
-        <w:t>).</w:t>
-      </w:r>
-    </w:p>
-    <w:p>
-      <w:pPr>
-        <w:ind w:firstLine="708"/>
-        <w:jc w:val="both"/>
-        <w:rPr>
-          <w:rFonts w:ascii="Times New Roman" w:hAnsi="Times New Roman"/>
-          <w:sz w:val="28"/>
-          <w:szCs w:val="28"/>
-          <w:lang w:bidi="en-US"/>
-        </w:rPr>
-      </w:pPr>
-      <w:r>
-        <w:rPr>
-          <w:rFonts w:ascii="Times New Roman" w:hAnsi="Times New Roman"/>
-          <w:sz w:val="28"/>
-          <w:szCs w:val="28"/>
-          <w:lang w:bidi="en-US"/>
-        </w:rPr>
-        <w:t xml:space="preserve">3. Зашифрувати текст довжиною від 10 до 20 символів, користуючись шифром Тритемія </w:t>
-      </w:r>
-      <w:r>
-        <w:rPr>
-          <w:rFonts w:ascii="Times New Roman" w:hAnsi="Times New Roman"/>
-          <w:sz w:val="28"/>
-          <w:szCs w:val="28"/>
-          <w:lang w:bidi="en-US"/>
-        </w:rPr>
-        <w:t>за лінійним законом</w:t>
-      </w:r>
-      <w:r>
-        <w:rPr>
-          <w:rFonts w:ascii="Times New Roman" w:hAnsi="Times New Roman"/>
-          <w:sz w:val="28"/>
-          <w:szCs w:val="28"/>
-          <w:lang w:bidi="en-US"/>
-        </w:rPr>
-        <w:t xml:space="preserve"> </w:t>
-      </w:r>
-      <w:r>
-        <w:rPr>
-          <w:rFonts w:ascii="Times New Roman" w:hAnsi="Times New Roman"/>
-          <w:i/>
-          <w:sz w:val="28"/>
-          <w:szCs w:val="28"/>
-          <w:lang w:bidi="en-US"/>
-        </w:rPr>
-        <w:t xml:space="preserve">y = (x + A*p + B) mod </w:t>
-      </w:r>
-      <w:r>
-        <w:rPr>
-          <w:rFonts w:ascii="Times New Roman" w:hAnsi="Times New Roman"/>
-          <w:i/>
-          <w:sz w:val="28"/>
-          <w:szCs w:val="28"/>
-          <w:lang w:val="en-US" w:bidi="en-US"/>
-        </w:rPr>
-        <w:t>N</w:t>
-      </w:r>
-      <w:r>
-        <w:rPr>
-          <w:rFonts w:ascii="Times New Roman" w:hAnsi="Times New Roman"/>
-          <w:sz w:val="28"/>
-          <w:szCs w:val="28"/>
-          <w:lang w:bidi="en-US"/>
-        </w:rPr>
-        <w:t xml:space="preserve">. </w:t>
-      </w:r>
-      <w:r>
-        <w:rPr>
-          <w:rFonts w:ascii="Times New Roman" w:hAnsi="Times New Roman"/>
-          <w:sz w:val="28"/>
-          <w:szCs w:val="28"/>
-          <w:lang w:bidi="en-US"/>
-        </w:rPr>
-        <w:t xml:space="preserve">Записати </w:t>
-      </w:r>
-      <w:r>
-        <w:rPr>
-          <w:rFonts w:ascii="Times New Roman" w:hAnsi="Times New Roman"/>
-          <w:sz w:val="28"/>
-          <w:szCs w:val="28"/>
-          <w:lang w:bidi="en-US"/>
-        </w:rPr>
-        <w:t>початковий текст та криптотекст</w:t>
-      </w:r>
-      <w:r>
-        <w:rPr>
-          <w:rFonts w:ascii="Times New Roman" w:hAnsi="Times New Roman"/>
-          <w:sz w:val="28"/>
-          <w:szCs w:val="28"/>
-          <w:lang w:bidi="en-US"/>
-        </w:rPr>
-        <w:t xml:space="preserve"> в </w:t>
-      </w:r>
-      <w:hyperlink r:id="rId7" w:history="1">
-        <w:r>
-          <w:rPr>
-            <w:rStyle w:val="a8"/>
-            <w:rFonts w:ascii="Times New Roman" w:hAnsi="Times New Roman"/>
-            <w:sz w:val="28"/>
-            <w:szCs w:val="28"/>
-            <w:lang w:bidi="en-US"/>
-          </w:rPr>
-          <w:t>Таблицю_2</w:t>
-        </w:r>
-      </w:hyperlink>
-      <w:r>
-        <w:rPr>
-          <w:rFonts w:ascii="Times New Roman" w:hAnsi="Times New Roman"/>
-          <w:sz w:val="28"/>
-          <w:szCs w:val="28"/>
-          <w:lang w:bidi="en-US"/>
-        </w:rPr>
-        <w:t xml:space="preserve">, </w:t>
-      </w:r>
-      <w:r>
-        <w:rPr>
-          <w:rFonts w:ascii="Times New Roman" w:hAnsi="Times New Roman"/>
-          <w:sz w:val="28"/>
-          <w:szCs w:val="28"/>
-          <w:lang w:bidi="en-US"/>
-        </w:rPr>
-        <w:t xml:space="preserve">в СВІЙ РЯДОК, </w:t>
-      </w:r>
-      <w:r>
-        <w:rPr>
-          <w:rFonts w:ascii="Times New Roman" w:hAnsi="Times New Roman"/>
-          <w:sz w:val="28"/>
-          <w:szCs w:val="28"/>
-          <w:lang w:bidi="en-US"/>
-        </w:rPr>
-        <w:t xml:space="preserve">стовпчики </w:t>
-      </w:r>
-      <w:r>
-        <w:rPr>
-          <w:rFonts w:ascii="Times New Roman" w:hAnsi="Times New Roman"/>
-          <w:sz w:val="28"/>
-          <w:szCs w:val="28"/>
-          <w:lang w:val="en-US" w:bidi="en-US"/>
-        </w:rPr>
-        <w:t>AG</w:t>
-      </w:r>
-      <w:r>
-        <w:rPr>
-          <w:rFonts w:ascii="Times New Roman" w:hAnsi="Times New Roman"/>
-          <w:sz w:val="28"/>
-          <w:szCs w:val="28"/>
-          <w:lang w:bidi="en-US"/>
-        </w:rPr>
-        <w:t xml:space="preserve">, </w:t>
-      </w:r>
-      <w:r>
-        <w:rPr>
-          <w:rFonts w:ascii="Times New Roman" w:hAnsi="Times New Roman"/>
-          <w:sz w:val="28"/>
-          <w:szCs w:val="28"/>
-          <w:lang w:val="en-US" w:bidi="en-US"/>
-        </w:rPr>
-        <w:t>AH</w:t>
-      </w:r>
-      <w:r>
-        <w:rPr>
-          <w:rFonts w:ascii="Times New Roman" w:hAnsi="Times New Roman"/>
-          <w:sz w:val="28"/>
-          <w:szCs w:val="28"/>
-          <w:lang w:bidi="en-US"/>
-        </w:rPr>
-        <w:t xml:space="preserve"> (</w:t>
-      </w:r>
-      <w:r>
-        <w:rPr>
-          <w:rFonts w:ascii="Times New Roman" w:hAnsi="Times New Roman"/>
-          <w:i/>
-          <w:sz w:val="28"/>
-          <w:szCs w:val="28"/>
-          <w:lang w:bidi="en-US"/>
-        </w:rPr>
-        <w:t>1 бал</w:t>
-      </w:r>
-      <w:r>
-        <w:rPr>
-          <w:rFonts w:ascii="Times New Roman" w:hAnsi="Times New Roman"/>
-          <w:sz w:val="28"/>
-          <w:szCs w:val="28"/>
-          <w:lang w:bidi="en-US"/>
-        </w:rPr>
-        <w:t>)</w:t>
-      </w:r>
-      <w:r>
-        <w:rPr>
-          <w:rFonts w:ascii="Times New Roman" w:hAnsi="Times New Roman"/>
-          <w:sz w:val="28"/>
-          <w:szCs w:val="28"/>
-          <w:lang w:bidi="en-US"/>
-        </w:rPr>
-        <w:t>.</w:t>
-      </w:r>
-    </w:p>
-    <w:p>
-      <w:pPr>
-        <w:ind w:firstLine="708"/>
-        <w:jc w:val="both"/>
-        <w:rPr>
-          <w:rFonts w:ascii="Times New Roman" w:hAnsi="Times New Roman"/>
-          <w:sz w:val="28"/>
-          <w:szCs w:val="28"/>
-          <w:lang w:bidi="en-US"/>
-        </w:rPr>
-      </w:pPr>
-      <w:r>
-        <w:rPr>
-          <w:rFonts w:ascii="Times New Roman" w:hAnsi="Times New Roman"/>
-          <w:sz w:val="28"/>
-          <w:szCs w:val="28"/>
-          <w:lang w:bidi="en-US"/>
-        </w:rPr>
-        <w:t>4. Уявіть, що Ви перехопили початковий текст та криптотек</w:t>
-      </w:r>
-      <w:r>
-        <w:rPr>
-          <w:rFonts w:ascii="Times New Roman" w:hAnsi="Times New Roman"/>
-          <w:sz w:val="28"/>
-          <w:szCs w:val="28"/>
-          <w:lang w:bidi="en-US"/>
-        </w:rPr>
-        <w:t xml:space="preserve">ст (див. </w:t>
+        <w:t xml:space="preserve">(див. </w:t>
       </w:r>
       <w:hyperlink r:id="rId8" w:history="1">
         <w:r>
@@ -1732,7 +1352,7 @@
             <w:szCs w:val="28"/>
             <w:lang w:bidi="en-US"/>
           </w:rPr>
-          <w:t>Таблицю_2</w:t>
+          <w:t>Таблицю_1</w:t>
         </w:r>
       </w:hyperlink>
       <w:r>
@@ -1742,16 +1362,25 @@
           <w:szCs w:val="28"/>
           <w:lang w:bidi="en-US"/>
         </w:rPr>
-        <w:t xml:space="preserve">, </w:t>
-      </w:r>
-      <w:r>
-        <w:rPr>
-          <w:rFonts w:ascii="Times New Roman" w:hAnsi="Times New Roman"/>
-          <w:sz w:val="28"/>
-          <w:szCs w:val="28"/>
-          <w:lang w:bidi="en-US"/>
-        </w:rPr>
-        <w:t xml:space="preserve">рядок НАД СВОЇМ, стовпчики </w:t>
+        <w:t>, рядок НАД СВОЇМ</w:t>
+      </w:r>
+      <w:r>
+        <w:rPr>
+          <w:rFonts w:ascii="Times New Roman" w:hAnsi="Times New Roman"/>
+          <w:sz w:val="28"/>
+          <w:szCs w:val="28"/>
+          <w:lang w:bidi="en-US"/>
+        </w:rPr>
+        <w:t>,</w:t>
+      </w:r>
+      <w:r>
+        <w:rPr>
+          <w:rFonts w:ascii="Times New Roman" w:hAnsi="Times New Roman"/>
+          <w:sz w:val="28"/>
+          <w:szCs w:val="28"/>
+          <w:lang w:bidi="en-US"/>
+        </w:rPr>
+        <w:t xml:space="preserve"> стовпчик </w:t>
       </w:r>
       <w:r>
         <w:rPr>
@@ -1760,16 +1389,16 @@
           <w:szCs w:val="28"/>
           <w:lang w:val="en-US" w:bidi="en-US"/>
         </w:rPr>
-        <w:t>AG, AH</w:t>
-      </w:r>
-      <w:r>
-        <w:rPr>
-          <w:rFonts w:ascii="Times New Roman" w:hAnsi="Times New Roman"/>
-          <w:sz w:val="28"/>
-          <w:szCs w:val="28"/>
-          <w:lang w:bidi="en-US"/>
-        </w:rPr>
-        <w:t xml:space="preserve">). Необхідно визначити ключ: знайти параметри </w:t>
+        <w:t>AG</w:t>
+      </w:r>
+      <w:r>
+        <w:rPr>
+          <w:rFonts w:ascii="Times New Roman" w:hAnsi="Times New Roman"/>
+          <w:sz w:val="28"/>
+          <w:szCs w:val="28"/>
+          <w:lang w:bidi="en-US"/>
+        </w:rPr>
+        <w:t xml:space="preserve">). Методом повного перебору всіх потенційних рішень (методом «грубої сили») дешифрувати заданий криптотекст. У відповіді навести дешифрований текст </w:t>
       </w:r>
       <w:r>
         <w:rPr>
@@ -1779,7 +1408,34 @@
           <w:szCs w:val="28"/>
           <w:lang w:val="en-US" w:bidi="en-US"/>
         </w:rPr>
-        <w:t>A</w:t>
+        <w:t>P</w:t>
+      </w:r>
+      <w:r>
+        <w:rPr>
+          <w:rFonts w:ascii="Times New Roman" w:hAnsi="Times New Roman"/>
+          <w:sz w:val="28"/>
+          <w:szCs w:val="28"/>
+          <w:lang w:bidi="en-US"/>
+        </w:rPr>
+        <w:t xml:space="preserve"> </w:t>
+      </w:r>
+      <w:r>
+        <w:rPr>
+          <w:rFonts w:ascii="Times New Roman" w:hAnsi="Times New Roman"/>
+          <w:sz w:val="28"/>
+          <w:szCs w:val="28"/>
+          <w:lang w:bidi="en-US"/>
+        </w:rPr>
+        <w:t>та ключ</w:t>
+      </w:r>
+      <w:r>
+        <w:rPr>
+          <w:rFonts w:ascii="Times New Roman" w:hAnsi="Times New Roman"/>
+          <w:sz w:val="28"/>
+          <w:szCs w:val="28"/>
+          <w:lang w:bidi="en-US"/>
+        </w:rPr>
+        <w:t xml:space="preserve"> </w:t>
       </w:r>
       <w:r>
         <w:rPr>
@@ -1787,9 +1443,18 @@
           <w:i/>
           <w:sz w:val="28"/>
           <w:szCs w:val="28"/>
-          <w:lang w:bidi="en-US"/>
-        </w:rPr>
-        <w:t xml:space="preserve">, </w:t>
+          <w:lang w:val="en-US" w:bidi="en-US"/>
+        </w:rPr>
+        <w:t>K</w:t>
+      </w:r>
+      <w:r>
+        <w:rPr>
+          <w:rFonts w:ascii="Times New Roman" w:hAnsi="Times New Roman"/>
+          <w:sz w:val="28"/>
+          <w:szCs w:val="28"/>
+          <w:lang w:bidi="en-US"/>
+        </w:rPr>
+        <w:t>. (</w:t>
       </w:r>
       <w:r>
         <w:rPr>
@@ -1797,235 +1462,113 @@
           <w:i/>
           <w:sz w:val="28"/>
           <w:szCs w:val="28"/>
+          <w:lang w:bidi="en-US"/>
+        </w:rPr>
+        <w:t>2 бали</w:t>
+      </w:r>
+      <w:r>
+        <w:rPr>
+          <w:rFonts w:ascii="Times New Roman" w:hAnsi="Times New Roman"/>
+          <w:sz w:val="28"/>
+          <w:szCs w:val="28"/>
+          <w:lang w:bidi="en-US"/>
+        </w:rPr>
+        <w:t>).</w:t>
+      </w:r>
+    </w:p>
+    <w:p>
+      <w:pPr>
+        <w:ind w:firstLine="708"/>
+        <w:jc w:val="both"/>
+        <w:rPr>
+          <w:rFonts w:ascii="Times New Roman" w:hAnsi="Times New Roman"/>
+          <w:sz w:val="28"/>
+          <w:szCs w:val="28"/>
+          <w:lang w:bidi="en-US"/>
+        </w:rPr>
+      </w:pPr>
+      <w:r>
+        <w:rPr>
+          <w:rFonts w:ascii="Times New Roman" w:hAnsi="Times New Roman"/>
+          <w:sz w:val="28"/>
+          <w:szCs w:val="28"/>
+          <w:lang w:bidi="en-US"/>
+        </w:rPr>
+        <w:t xml:space="preserve">3. Зашифрувати текст довжиною від 10 до 20 символів, користуючись шифром Тритемія </w:t>
+      </w:r>
+      <w:r>
+        <w:rPr>
+          <w:rFonts w:ascii="Times New Roman" w:hAnsi="Times New Roman"/>
+          <w:sz w:val="28"/>
+          <w:szCs w:val="28"/>
+          <w:lang w:bidi="en-US"/>
+        </w:rPr>
+        <w:t>за лінійним законом</w:t>
+      </w:r>
+      <w:r>
+        <w:rPr>
+          <w:rFonts w:ascii="Times New Roman" w:hAnsi="Times New Roman"/>
+          <w:sz w:val="28"/>
+          <w:szCs w:val="28"/>
+          <w:lang w:bidi="en-US"/>
+        </w:rPr>
+        <w:t xml:space="preserve"> </w:t>
+      </w:r>
+      <w:r>
+        <w:rPr>
+          <w:rFonts w:ascii="Times New Roman" w:hAnsi="Times New Roman"/>
+          <w:i/>
+          <w:sz w:val="28"/>
+          <w:szCs w:val="28"/>
+          <w:lang w:bidi="en-US"/>
+        </w:rPr>
+        <w:t xml:space="preserve">y = (x + A*p + B) mod </w:t>
+      </w:r>
+      <w:r>
+        <w:rPr>
+          <w:rFonts w:ascii="Times New Roman" w:hAnsi="Times New Roman"/>
+          <w:i/>
+          <w:sz w:val="28"/>
+          <w:szCs w:val="28"/>
           <w:lang w:val="en-US" w:bidi="en-US"/>
         </w:rPr>
-        <w:t>B</w:t>
-      </w:r>
-      <w:r>
-        <w:rPr>
-          <w:rFonts w:ascii="Times New Roman" w:hAnsi="Times New Roman"/>
-          <w:sz w:val="28"/>
-          <w:szCs w:val="28"/>
-          <w:lang w:bidi="en-US"/>
-        </w:rPr>
-        <w:t xml:space="preserve">, </w:t>
-      </w:r>
-      <w:r>
-        <w:rPr>
-          <w:rFonts w:ascii="Times New Roman" w:hAnsi="Times New Roman"/>
-          <w:sz w:val="28"/>
-          <w:szCs w:val="28"/>
-          <w:lang w:bidi="en-US"/>
-        </w:rPr>
-        <w:t xml:space="preserve">але не методом «грубої сили», а розв’язуючі систему двох рівнянь. Відповідь записати в стовпчик </w:t>
-      </w:r>
-      <w:r>
-        <w:rPr>
-          <w:rFonts w:ascii="Times New Roman" w:hAnsi="Times New Roman"/>
-          <w:sz w:val="28"/>
-          <w:szCs w:val="28"/>
-          <w:lang w:val="en-US" w:bidi="en-US"/>
-        </w:rPr>
-        <w:t>AI</w:t>
-      </w:r>
-      <w:r>
-        <w:rPr>
-          <w:rFonts w:ascii="Times New Roman" w:hAnsi="Times New Roman"/>
-          <w:sz w:val="28"/>
-          <w:szCs w:val="28"/>
-          <w:lang w:bidi="en-US"/>
-        </w:rPr>
-        <w:t xml:space="preserve"> (рядок НАД СВОЇМ) (</w:t>
-      </w:r>
-      <w:r>
-        <w:rPr>
-          <w:rFonts w:ascii="Times New Roman" w:hAnsi="Times New Roman"/>
-          <w:i/>
-          <w:sz w:val="28"/>
-          <w:szCs w:val="28"/>
-          <w:lang w:bidi="en-US"/>
-        </w:rPr>
-        <w:t>2 бали</w:t>
-      </w:r>
-      <w:r>
-        <w:rPr>
-          <w:rFonts w:ascii="Times New Roman" w:hAnsi="Times New Roman"/>
-          <w:sz w:val="28"/>
-          <w:szCs w:val="28"/>
-          <w:lang w:bidi="en-US"/>
-        </w:rPr>
-        <w:t>)</w:t>
-      </w:r>
-      <w:r>
-        <w:rPr>
-          <w:rFonts w:ascii="Times New Roman" w:hAnsi="Times New Roman"/>
-          <w:sz w:val="28"/>
-          <w:szCs w:val="28"/>
-          <w:lang w:bidi="en-US"/>
-        </w:rPr>
-        <w:t>.</w:t>
-      </w:r>
-    </w:p>
-    <w:p>
-      <w:pPr>
-        <w:ind w:firstLine="708"/>
-        <w:jc w:val="both"/>
-        <w:rPr>
-          <w:rFonts w:ascii="Times New Roman" w:hAnsi="Times New Roman"/>
-          <w:sz w:val="28"/>
-          <w:szCs w:val="28"/>
-          <w:lang w:bidi="en-US"/>
-        </w:rPr>
-      </w:pPr>
-      <w:r>
-        <w:rPr>
-          <w:rFonts w:ascii="Times New Roman" w:hAnsi="Times New Roman"/>
-          <w:sz w:val="28"/>
-          <w:szCs w:val="28"/>
-          <w:lang w:bidi="en-US"/>
-        </w:rPr>
-        <w:t>5</w:t>
-      </w:r>
-      <w:r>
-        <w:rPr>
-          <w:rFonts w:ascii="Times New Roman" w:hAnsi="Times New Roman"/>
-          <w:sz w:val="28"/>
-          <w:szCs w:val="28"/>
-          <w:lang w:bidi="en-US"/>
-        </w:rPr>
-        <w:t xml:space="preserve">. Зашифрувати текст довжиною від 10 до 50 символів, користуючись шифром Тритемія </w:t>
-      </w:r>
-      <w:r>
-        <w:rPr>
-          <w:rFonts w:ascii="Times New Roman" w:hAnsi="Times New Roman"/>
-          <w:b/>
-          <w:sz w:val="28"/>
-          <w:szCs w:val="28"/>
-          <w:lang w:bidi="en-US"/>
-        </w:rPr>
-        <w:t>за квадратичним законом</w:t>
-      </w:r>
-      <w:r>
-        <w:rPr>
-          <w:rFonts w:ascii="Times New Roman" w:hAnsi="Times New Roman"/>
-          <w:sz w:val="28"/>
-          <w:szCs w:val="28"/>
-          <w:lang w:bidi="en-US"/>
-        </w:rPr>
-        <w:t xml:space="preserve"> </w:t>
-      </w:r>
-      <w:r>
-        <w:rPr>
-          <w:rFonts w:ascii="Times New Roman" w:hAnsi="Times New Roman"/>
-          <w:b/>
-          <w:sz w:val="28"/>
-          <w:szCs w:val="28"/>
-          <w:lang w:bidi="en-US"/>
-        </w:rPr>
-        <w:t>(</w:t>
-      </w:r>
-      <w:r>
-        <w:rPr>
-          <w:rFonts w:ascii="Times New Roman" w:hAnsi="Times New Roman"/>
-          <w:b/>
-          <w:i/>
-          <w:sz w:val="28"/>
-          <w:szCs w:val="28"/>
-          <w:lang w:val="en-US" w:bidi="en-US"/>
-        </w:rPr>
-        <w:t>A</w:t>
-      </w:r>
-      <w:r>
-        <w:rPr>
-          <w:rFonts w:ascii="Times New Roman" w:hAnsi="Times New Roman"/>
-          <w:b/>
-          <w:i/>
-          <w:sz w:val="28"/>
-          <w:szCs w:val="28"/>
-          <w:lang w:bidi="en-US"/>
-        </w:rPr>
-        <w:t xml:space="preserve">, </w:t>
-      </w:r>
-      <w:r>
-        <w:rPr>
-          <w:rFonts w:ascii="Times New Roman" w:hAnsi="Times New Roman"/>
-          <w:b/>
-          <w:i/>
-          <w:sz w:val="28"/>
-          <w:szCs w:val="28"/>
-          <w:lang w:val="en-US" w:bidi="en-US"/>
-        </w:rPr>
-        <w:t>B</w:t>
-      </w:r>
-      <w:r>
-        <w:rPr>
-          <w:rFonts w:ascii="Times New Roman" w:hAnsi="Times New Roman"/>
-          <w:b/>
-          <w:i/>
-          <w:sz w:val="28"/>
-          <w:szCs w:val="28"/>
-          <w:lang w:bidi="en-US"/>
-        </w:rPr>
-        <w:t xml:space="preserve">, </w:t>
-      </w:r>
-      <w:r>
-        <w:rPr>
-          <w:rFonts w:ascii="Times New Roman" w:hAnsi="Times New Roman"/>
-          <w:b/>
-          <w:i/>
-          <w:sz w:val="28"/>
-          <w:szCs w:val="28"/>
-          <w:lang w:val="en-US" w:bidi="en-US"/>
-        </w:rPr>
-        <w:t>C</w:t>
-      </w:r>
-      <w:r>
-        <w:rPr>
-          <w:rFonts w:ascii="Times New Roman" w:hAnsi="Times New Roman"/>
-          <w:i/>
-          <w:sz w:val="28"/>
-          <w:szCs w:val="28"/>
-          <w:lang w:bidi="en-US"/>
-        </w:rPr>
-        <w:t xml:space="preserve"> </w:t>
-      </w:r>
-      <w:r>
-        <w:rPr>
-          <w:rFonts w:ascii="Times New Roman" w:hAnsi="Times New Roman"/>
-          <w:b/>
-          <w:sz w:val="28"/>
-          <w:szCs w:val="28"/>
-          <w:lang w:bidi="en-US"/>
-        </w:rPr>
-        <w:t>від 1 до 5</w:t>
-      </w:r>
-      <w:r>
-        <w:rPr>
-          <w:rFonts w:ascii="Times New Roman" w:hAnsi="Times New Roman"/>
-          <w:b/>
-          <w:sz w:val="28"/>
-          <w:szCs w:val="28"/>
-          <w:lang w:bidi="en-US"/>
-        </w:rPr>
-        <w:t>)</w:t>
-      </w:r>
-      <w:r>
-        <w:rPr>
-          <w:rFonts w:ascii="Times New Roman" w:hAnsi="Times New Roman"/>
-          <w:sz w:val="28"/>
-          <w:szCs w:val="28"/>
-          <w:lang w:bidi="en-US"/>
-        </w:rPr>
-        <w:t>.</w:t>
-      </w:r>
-      <w:r>
-        <w:rPr>
-          <w:rFonts w:ascii="Times New Roman" w:hAnsi="Times New Roman"/>
-          <w:sz w:val="28"/>
-          <w:szCs w:val="28"/>
-          <w:lang w:bidi="en-US"/>
-        </w:rPr>
-        <w:t xml:space="preserve"> Записати зашифрований текст в </w:t>
+        <w:t>N</w:t>
+      </w:r>
+      <w:r>
+        <w:rPr>
+          <w:rFonts w:ascii="Times New Roman" w:hAnsi="Times New Roman"/>
+          <w:sz w:val="28"/>
+          <w:szCs w:val="28"/>
+          <w:lang w:bidi="en-US"/>
+        </w:rPr>
+        <w:t xml:space="preserve">. </w:t>
+      </w:r>
+      <w:r>
+        <w:rPr>
+          <w:rFonts w:ascii="Times New Roman" w:hAnsi="Times New Roman"/>
+          <w:sz w:val="28"/>
+          <w:szCs w:val="28"/>
+          <w:lang w:bidi="en-US"/>
+        </w:rPr>
+        <w:t xml:space="preserve">Записати </w:t>
+      </w:r>
+      <w:r>
+        <w:rPr>
+          <w:rFonts w:ascii="Times New Roman" w:hAnsi="Times New Roman"/>
+          <w:sz w:val="28"/>
+          <w:szCs w:val="28"/>
+          <w:lang w:bidi="en-US"/>
+        </w:rPr>
+        <w:t>початковий текст та криптотекст</w:t>
+      </w:r>
+      <w:r>
+        <w:rPr>
+          <w:rFonts w:ascii="Times New Roman" w:hAnsi="Times New Roman"/>
+          <w:sz w:val="28"/>
+          <w:szCs w:val="28"/>
+          <w:lang w:bidi="en-US"/>
+        </w:rPr>
+        <w:t xml:space="preserve"> в </w:t>
       </w:r>
       <w:hyperlink r:id="rId9" w:history="1">
         <w:r>
@@ -2055,6 +1598,443 @@
           <w:szCs w:val="28"/>
           <w:lang w:bidi="en-US"/>
         </w:rPr>
+        <w:t xml:space="preserve">в СВІЙ РЯДОК, </w:t>
+      </w:r>
+      <w:r>
+        <w:rPr>
+          <w:rFonts w:ascii="Times New Roman" w:hAnsi="Times New Roman"/>
+          <w:sz w:val="28"/>
+          <w:szCs w:val="28"/>
+          <w:lang w:bidi="en-US"/>
+        </w:rPr>
+        <w:t xml:space="preserve">стовпчики </w:t>
+      </w:r>
+      <w:r>
+        <w:rPr>
+          <w:rFonts w:ascii="Times New Roman" w:hAnsi="Times New Roman"/>
+          <w:sz w:val="28"/>
+          <w:szCs w:val="28"/>
+          <w:lang w:val="en-US" w:bidi="en-US"/>
+        </w:rPr>
+        <w:t>AG</w:t>
+      </w:r>
+      <w:r>
+        <w:rPr>
+          <w:rFonts w:ascii="Times New Roman" w:hAnsi="Times New Roman"/>
+          <w:sz w:val="28"/>
+          <w:szCs w:val="28"/>
+          <w:lang w:bidi="en-US"/>
+        </w:rPr>
+        <w:t xml:space="preserve">, </w:t>
+      </w:r>
+      <w:r>
+        <w:rPr>
+          <w:rFonts w:ascii="Times New Roman" w:hAnsi="Times New Roman"/>
+          <w:sz w:val="28"/>
+          <w:szCs w:val="28"/>
+          <w:lang w:val="en-US" w:bidi="en-US"/>
+        </w:rPr>
+        <w:t>AH</w:t>
+      </w:r>
+      <w:r>
+        <w:rPr>
+          <w:rFonts w:ascii="Times New Roman" w:hAnsi="Times New Roman"/>
+          <w:sz w:val="28"/>
+          <w:szCs w:val="28"/>
+          <w:lang w:bidi="en-US"/>
+        </w:rPr>
+        <w:t xml:space="preserve"> (</w:t>
+      </w:r>
+      <w:r>
+        <w:rPr>
+          <w:rFonts w:ascii="Times New Roman" w:hAnsi="Times New Roman"/>
+          <w:i/>
+          <w:sz w:val="28"/>
+          <w:szCs w:val="28"/>
+          <w:lang w:bidi="en-US"/>
+        </w:rPr>
+        <w:t>1 бал</w:t>
+      </w:r>
+      <w:r>
+        <w:rPr>
+          <w:rFonts w:ascii="Times New Roman" w:hAnsi="Times New Roman"/>
+          <w:sz w:val="28"/>
+          <w:szCs w:val="28"/>
+          <w:lang w:bidi="en-US"/>
+        </w:rPr>
+        <w:t>)</w:t>
+      </w:r>
+      <w:r>
+        <w:rPr>
+          <w:rFonts w:ascii="Times New Roman" w:hAnsi="Times New Roman"/>
+          <w:sz w:val="28"/>
+          <w:szCs w:val="28"/>
+          <w:lang w:bidi="en-US"/>
+        </w:rPr>
+        <w:t>.</w:t>
+      </w:r>
+    </w:p>
+    <w:p>
+      <w:pPr>
+        <w:ind w:firstLine="708"/>
+        <w:jc w:val="both"/>
+        <w:rPr>
+          <w:rFonts w:ascii="Times New Roman" w:hAnsi="Times New Roman"/>
+          <w:sz w:val="28"/>
+          <w:szCs w:val="28"/>
+          <w:lang w:bidi="en-US"/>
+        </w:rPr>
+      </w:pPr>
+      <w:r>
+        <w:rPr>
+          <w:rFonts w:ascii="Times New Roman" w:hAnsi="Times New Roman"/>
+          <w:sz w:val="28"/>
+          <w:szCs w:val="28"/>
+          <w:lang w:bidi="en-US"/>
+        </w:rPr>
+        <w:t>4. Уявіть, що Ви перехопили початковий текст та криптотек</w:t>
+      </w:r>
+      <w:r>
+        <w:rPr>
+          <w:rFonts w:ascii="Times New Roman" w:hAnsi="Times New Roman"/>
+          <w:sz w:val="28"/>
+          <w:szCs w:val="28"/>
+          <w:lang w:bidi="en-US"/>
+        </w:rPr>
+        <w:t xml:space="preserve">ст (див. </w:t>
+      </w:r>
+      <w:hyperlink r:id="rId10" w:history="1">
+        <w:r>
+          <w:rPr>
+            <w:rStyle w:val="a8"/>
+            <w:rFonts w:ascii="Times New Roman" w:hAnsi="Times New Roman"/>
+            <w:sz w:val="28"/>
+            <w:szCs w:val="28"/>
+            <w:lang w:bidi="en-US"/>
+          </w:rPr>
+          <w:t>Таблицю_2</w:t>
+        </w:r>
+      </w:hyperlink>
+      <w:r>
+        <w:rPr>
+          <w:rFonts w:ascii="Times New Roman" w:hAnsi="Times New Roman"/>
+          <w:sz w:val="28"/>
+          <w:szCs w:val="28"/>
+          <w:lang w:bidi="en-US"/>
+        </w:rPr>
+        <w:t xml:space="preserve">, </w:t>
+      </w:r>
+      <w:r>
+        <w:rPr>
+          <w:rFonts w:ascii="Times New Roman" w:hAnsi="Times New Roman"/>
+          <w:sz w:val="28"/>
+          <w:szCs w:val="28"/>
+          <w:lang w:bidi="en-US"/>
+        </w:rPr>
+        <w:t xml:space="preserve">рядок НАД СВОЇМ, стовпчики </w:t>
+      </w:r>
+      <w:r>
+        <w:rPr>
+          <w:rFonts w:ascii="Times New Roman" w:hAnsi="Times New Roman"/>
+          <w:sz w:val="28"/>
+          <w:szCs w:val="28"/>
+          <w:lang w:val="en-US" w:bidi="en-US"/>
+        </w:rPr>
+        <w:t>AG, AH</w:t>
+      </w:r>
+      <w:r>
+        <w:rPr>
+          <w:rFonts w:ascii="Times New Roman" w:hAnsi="Times New Roman"/>
+          <w:sz w:val="28"/>
+          <w:szCs w:val="28"/>
+          <w:lang w:bidi="en-US"/>
+        </w:rPr>
+        <w:t xml:space="preserve">). Необхідно визначити ключ: знайти параметри </w:t>
+      </w:r>
+      <w:r>
+        <w:rPr>
+          <w:rFonts w:ascii="Times New Roman" w:hAnsi="Times New Roman"/>
+          <w:i/>
+          <w:sz w:val="28"/>
+          <w:szCs w:val="28"/>
+          <w:lang w:val="en-US" w:bidi="en-US"/>
+        </w:rPr>
+        <w:t>A</w:t>
+      </w:r>
+      <w:r>
+        <w:rPr>
+          <w:rFonts w:ascii="Times New Roman" w:hAnsi="Times New Roman"/>
+          <w:i/>
+          <w:sz w:val="28"/>
+          <w:szCs w:val="28"/>
+          <w:lang w:bidi="en-US"/>
+        </w:rPr>
+        <w:t xml:space="preserve">, </w:t>
+      </w:r>
+      <w:r>
+        <w:rPr>
+          <w:rFonts w:ascii="Times New Roman" w:hAnsi="Times New Roman"/>
+          <w:i/>
+          <w:sz w:val="28"/>
+          <w:szCs w:val="28"/>
+          <w:lang w:val="en-US" w:bidi="en-US"/>
+        </w:rPr>
+        <w:t>B</w:t>
+      </w:r>
+      <w:r>
+        <w:rPr>
+          <w:rFonts w:ascii="Times New Roman" w:hAnsi="Times New Roman"/>
+          <w:sz w:val="28"/>
+          <w:szCs w:val="28"/>
+          <w:lang w:bidi="en-US"/>
+        </w:rPr>
+        <w:t xml:space="preserve">, </w:t>
+      </w:r>
+      <w:r>
+        <w:rPr>
+          <w:rFonts w:ascii="Times New Roman" w:hAnsi="Times New Roman"/>
+          <w:sz w:val="28"/>
+          <w:szCs w:val="28"/>
+          <w:lang w:bidi="en-US"/>
+        </w:rPr>
+        <w:t xml:space="preserve">але не методом «грубої сили», а розв’язуючі систему двох рівнянь. Відповідь записати в стовпчик </w:t>
+      </w:r>
+      <w:r>
+        <w:rPr>
+          <w:rFonts w:ascii="Times New Roman" w:hAnsi="Times New Roman"/>
+          <w:sz w:val="28"/>
+          <w:szCs w:val="28"/>
+          <w:lang w:val="en-US" w:bidi="en-US"/>
+        </w:rPr>
+        <w:t>AI</w:t>
+      </w:r>
+      <w:r>
+        <w:rPr>
+          <w:rFonts w:ascii="Times New Roman" w:hAnsi="Times New Roman"/>
+          <w:sz w:val="28"/>
+          <w:szCs w:val="28"/>
+          <w:lang w:bidi="en-US"/>
+        </w:rPr>
+        <w:t xml:space="preserve"> (рядок НАД СВОЇМ) (</w:t>
+      </w:r>
+      <w:r>
+        <w:rPr>
+          <w:rFonts w:ascii="Times New Roman" w:hAnsi="Times New Roman"/>
+          <w:i/>
+          <w:sz w:val="28"/>
+          <w:szCs w:val="28"/>
+          <w:lang w:bidi="en-US"/>
+        </w:rPr>
+        <w:t>2 бали</w:t>
+      </w:r>
+      <w:r>
+        <w:rPr>
+          <w:rFonts w:ascii="Times New Roman" w:hAnsi="Times New Roman"/>
+          <w:sz w:val="28"/>
+          <w:szCs w:val="28"/>
+          <w:lang w:bidi="en-US"/>
+        </w:rPr>
+        <w:t>)</w:t>
+      </w:r>
+      <w:r>
+        <w:rPr>
+          <w:rFonts w:ascii="Times New Roman" w:hAnsi="Times New Roman"/>
+          <w:sz w:val="28"/>
+          <w:szCs w:val="28"/>
+          <w:lang w:bidi="en-US"/>
+        </w:rPr>
+        <w:t>.</w:t>
+      </w:r>
+    </w:p>
+    <w:p>
+      <w:pPr>
+        <w:ind w:firstLine="708"/>
+        <w:jc w:val="both"/>
+        <w:rPr>
+          <w:rFonts w:ascii="Times New Roman" w:hAnsi="Times New Roman"/>
+          <w:sz w:val="28"/>
+          <w:szCs w:val="28"/>
+          <w:lang w:bidi="en-US"/>
+        </w:rPr>
+      </w:pPr>
+      <w:r>
+        <w:rPr>
+          <w:rFonts w:ascii="Times New Roman" w:hAnsi="Times New Roman"/>
+          <w:sz w:val="28"/>
+          <w:szCs w:val="28"/>
+          <w:lang w:bidi="en-US"/>
+        </w:rPr>
+        <w:t>5</w:t>
+      </w:r>
+      <w:r>
+        <w:rPr>
+          <w:rFonts w:ascii="Times New Roman" w:hAnsi="Times New Roman"/>
+          <w:sz w:val="28"/>
+          <w:szCs w:val="28"/>
+          <w:lang w:bidi="en-US"/>
+        </w:rPr>
+        <w:t xml:space="preserve">. Зашифрувати текст довжиною від 10 до 50 символів, користуючись шифром Тритемія </w:t>
+      </w:r>
+      <w:r>
+        <w:rPr>
+          <w:rFonts w:ascii="Times New Roman" w:hAnsi="Times New Roman"/>
+          <w:b/>
+          <w:sz w:val="28"/>
+          <w:szCs w:val="28"/>
+          <w:lang w:bidi="en-US"/>
+        </w:rPr>
+        <w:t>за квадратичним законом</w:t>
+      </w:r>
+      <w:r>
+        <w:rPr>
+          <w:rFonts w:ascii="Times New Roman" w:hAnsi="Times New Roman"/>
+          <w:sz w:val="28"/>
+          <w:szCs w:val="28"/>
+          <w:lang w:bidi="en-US"/>
+        </w:rPr>
+        <w:t xml:space="preserve"> </w:t>
+      </w:r>
+      <w:r>
+        <w:rPr>
+          <w:rFonts w:ascii="Times New Roman" w:hAnsi="Times New Roman"/>
+          <w:b/>
+          <w:sz w:val="28"/>
+          <w:szCs w:val="28"/>
+          <w:lang w:bidi="en-US"/>
+        </w:rPr>
+        <w:t>(</w:t>
+      </w:r>
+      <w:r>
+        <w:rPr>
+          <w:rFonts w:ascii="Times New Roman" w:hAnsi="Times New Roman"/>
+          <w:b/>
+          <w:i/>
+          <w:sz w:val="28"/>
+          <w:szCs w:val="28"/>
+          <w:lang w:val="en-US" w:bidi="en-US"/>
+        </w:rPr>
+        <w:t>A</w:t>
+      </w:r>
+      <w:r>
+        <w:rPr>
+          <w:rFonts w:ascii="Times New Roman" w:hAnsi="Times New Roman"/>
+          <w:b/>
+          <w:i/>
+          <w:sz w:val="28"/>
+          <w:szCs w:val="28"/>
+          <w:lang w:bidi="en-US"/>
+        </w:rPr>
+        <w:t xml:space="preserve">, </w:t>
+      </w:r>
+      <w:r>
+        <w:rPr>
+          <w:rFonts w:ascii="Times New Roman" w:hAnsi="Times New Roman"/>
+          <w:b/>
+          <w:i/>
+          <w:sz w:val="28"/>
+          <w:szCs w:val="28"/>
+          <w:lang w:val="en-US" w:bidi="en-US"/>
+        </w:rPr>
+        <w:t>B</w:t>
+      </w:r>
+      <w:r>
+        <w:rPr>
+          <w:rFonts w:ascii="Times New Roman" w:hAnsi="Times New Roman"/>
+          <w:b/>
+          <w:i/>
+          <w:sz w:val="28"/>
+          <w:szCs w:val="28"/>
+          <w:lang w:bidi="en-US"/>
+        </w:rPr>
+        <w:t xml:space="preserve">, </w:t>
+      </w:r>
+      <w:r>
+        <w:rPr>
+          <w:rFonts w:ascii="Times New Roman" w:hAnsi="Times New Roman"/>
+          <w:b/>
+          <w:i/>
+          <w:sz w:val="28"/>
+          <w:szCs w:val="28"/>
+          <w:lang w:val="en-US" w:bidi="en-US"/>
+        </w:rPr>
+        <w:t>C</w:t>
+      </w:r>
+      <w:r>
+        <w:rPr>
+          <w:rFonts w:ascii="Times New Roman" w:hAnsi="Times New Roman"/>
+          <w:i/>
+          <w:sz w:val="28"/>
+          <w:szCs w:val="28"/>
+          <w:lang w:bidi="en-US"/>
+        </w:rPr>
+        <w:t xml:space="preserve"> </w:t>
+      </w:r>
+      <w:r>
+        <w:rPr>
+          <w:rFonts w:ascii="Times New Roman" w:hAnsi="Times New Roman"/>
+          <w:b/>
+          <w:sz w:val="28"/>
+          <w:szCs w:val="28"/>
+          <w:lang w:bidi="en-US"/>
+        </w:rPr>
+        <w:t>від 1 до 5</w:t>
+      </w:r>
+      <w:r>
+        <w:rPr>
+          <w:rFonts w:ascii="Times New Roman" w:hAnsi="Times New Roman"/>
+          <w:b/>
+          <w:sz w:val="28"/>
+          <w:szCs w:val="28"/>
+          <w:lang w:bidi="en-US"/>
+        </w:rPr>
+        <w:t>)</w:t>
+      </w:r>
+      <w:r>
+        <w:rPr>
+          <w:rFonts w:ascii="Times New Roman" w:hAnsi="Times New Roman"/>
+          <w:sz w:val="28"/>
+          <w:szCs w:val="28"/>
+          <w:lang w:bidi="en-US"/>
+        </w:rPr>
+        <w:t>.</w:t>
+      </w:r>
+      <w:r>
+        <w:rPr>
+          <w:rFonts w:ascii="Times New Roman" w:hAnsi="Times New Roman"/>
+          <w:sz w:val="28"/>
+          <w:szCs w:val="28"/>
+          <w:lang w:bidi="en-US"/>
+        </w:rPr>
+        <w:t xml:space="preserve"> Записати зашифрований текст в </w:t>
+      </w:r>
+      <w:hyperlink r:id="rId11" w:history="1">
+        <w:r>
+          <w:rPr>
+            <w:rStyle w:val="a8"/>
+            <w:rFonts w:ascii="Times New Roman" w:hAnsi="Times New Roman"/>
+            <w:sz w:val="28"/>
+            <w:szCs w:val="28"/>
+            <w:lang w:bidi="en-US"/>
+          </w:rPr>
+          <w:t>Таблицю_2</w:t>
+        </w:r>
+      </w:hyperlink>
+      <w:r>
+        <w:rPr>
+          <w:rFonts w:ascii="Times New Roman" w:hAnsi="Times New Roman"/>
+          <w:sz w:val="28"/>
+          <w:szCs w:val="28"/>
+          <w:lang w:bidi="en-US"/>
+        </w:rPr>
+        <w:t xml:space="preserve">, </w:t>
+      </w:r>
+      <w:r>
+        <w:rPr>
+          <w:rFonts w:ascii="Times New Roman" w:hAnsi="Times New Roman"/>
+          <w:sz w:val="28"/>
+          <w:szCs w:val="28"/>
+          <w:lang w:bidi="en-US"/>
+        </w:rPr>
         <w:t xml:space="preserve">в </w:t>
       </w:r>
       <w:r>
@@ -2446,7 +2426,7 @@
         </w:rPr>
         <w:t> — </w:t>
       </w:r>
-      <w:hyperlink r:id="rId10" w:tooltip="Симетричні алгоритми шифрування" w:history="1">
+      <w:hyperlink r:id="rId12" w:tooltip="Симетричні алгоритми шифрування" w:history="1">
         <w:r>
           <w:rPr>
             <w:rStyle w:val="a8"/>
@@ -2469,7 +2449,7 @@
         </w:rPr>
         <w:t> </w:t>
       </w:r>
-      <w:hyperlink r:id="rId11" w:tooltip="Підстановочний шифр" w:history="1">
+      <w:hyperlink r:id="rId13" w:tooltip="Підстановочний шифр" w:history="1">
         <w:r>
           <w:rPr>
             <w:rStyle w:val="a8"/>
@@ -2492,7 +2472,7 @@
         </w:rPr>
         <w:t> алгоритм </w:t>
       </w:r>
-      <w:hyperlink r:id="rId12" w:tooltip="Шифрування" w:history="1">
+      <w:hyperlink r:id="rId14" w:tooltip="Шифрування" w:history="1">
         <w:r>
           <w:rPr>
             <w:rStyle w:val="a8"/>
@@ -2534,7 +2514,7 @@
         </w:rPr>
         <w:t>Принцип дії полягає в тому, щоб </w:t>
       </w:r>
-      <w:hyperlink r:id="rId13" w:tooltip="Модульна арифметика" w:history="1">
+      <w:hyperlink r:id="rId15" w:tooltip="Модульна арифметика" w:history="1">
         <w:r>
           <w:rPr>
             <w:rStyle w:val="a8"/>
@@ -2645,8 +2625,8 @@
             <v:path o:extrusionok="f" gradientshapeok="t" o:connecttype="rect"/>
             <o:lock v:ext="edit" aspectratio="t"/>
           </v:shapetype>
-          <v:shape id="_x0000_i1025" type="#_x0000_t75" style="width:174.5pt;height:59pt">
-            <v:imagedata r:id="rId14" o:title=""/>
+          <v:shape id="_x0000_i1025" type="#_x0000_t75" style="width:176.2pt;height:60pt">
+            <v:imagedata r:id="rId16" o:title=""/>
           </v:shape>
         </w:pict>
       </w:r>
@@ -2763,7 +2743,7 @@
         </w:rPr>
         <w:t> — </w:t>
       </w:r>
-      <w:hyperlink r:id="rId15" w:tooltip="Потужність множини" w:history="1">
+      <w:hyperlink r:id="rId17" w:tooltip="Потужність множини" w:history="1">
         <w:r>
           <w:rPr>
             <w:rStyle w:val="a8"/>
@@ -2828,7 +2808,7 @@
         </w:rPr>
         <w:t>Шифр Цезаря має замало ключів — на одиницю менше, ніж літер в </w:t>
       </w:r>
-      <w:hyperlink r:id="rId16" w:tooltip="Алфавіт" w:history="1">
+      <w:hyperlink r:id="rId18" w:tooltip="Алфавіт" w:history="1">
         <w:r>
           <w:rPr>
             <w:rStyle w:val="a8"/>
@@ -2850,7 +2830,7 @@
         </w:rPr>
         <w:t>. Тому його легко зламати перебором — пробувати усі можливі </w:t>
       </w:r>
-      <w:hyperlink r:id="rId17" w:tooltip="Ключ" w:history="1">
+      <w:hyperlink r:id="rId19" w:tooltip="Ключ" w:history="1">
         <w:r>
           <w:rPr>
             <w:rStyle w:val="a8"/>
@@ -2872,7 +2852,7 @@
         </w:rPr>
         <w:t>, поки </w:t>
       </w:r>
-      <w:hyperlink r:id="rId18" w:tooltip="Розшифрування" w:history="1">
+      <w:hyperlink r:id="rId20" w:tooltip="Розшифрування" w:history="1">
         <w:r>
           <w:rPr>
             <w:rStyle w:val="a8"/>
@@ -2894,7 +2874,7 @@
         </w:rPr>
         <w:t> не дасть впізнаваний </w:t>
       </w:r>
-      <w:hyperlink r:id="rId19" w:tooltip="Відкритий текст" w:history="1">
+      <w:hyperlink r:id="rId21" w:tooltip="Відкритий текст" w:history="1">
         <w:r>
           <w:rPr>
             <w:rStyle w:val="a8"/>
@@ -5363,7 +5343,6 @@
           <w:szCs w:val="28"/>
           <w:lang w:bidi="en-US"/>
         </w:rPr>
-        <w:lastRenderedPageBreak/>
         <w:t xml:space="preserve">2. </w:t>
       </w:r>
       <w:r>
@@ -6158,26 +6137,6 @@
           <w:lang w:bidi="en-US"/>
         </w:rPr>
         <w:t>3</w:t>
-      </w:r>
-    </w:p>
-    <w:p>
-      <w:pPr>
-        <w:spacing w:after="0" w:line="360" w:lineRule="auto"/>
-        <w:rPr>
-          <w:rFonts w:ascii="Times New Roman" w:hAnsi="Times New Roman"/>
-          <w:sz w:val="28"/>
-          <w:szCs w:val="28"/>
-          <w:lang w:bidi="en-US"/>
-        </w:rPr>
-      </w:pPr>
-      <w:r>
-        <w:rPr>
-          <w:rFonts w:ascii="Times New Roman" w:hAnsi="Times New Roman"/>
-          <w:sz w:val="28"/>
-          <w:szCs w:val="28"/>
-          <w:lang w:bidi="en-US"/>
-        </w:rPr>
-        <w:t xml:space="preserve"> </w:t>
       </w:r>
       <w:r>
         <w:rPr>
@@ -14918,7 +14877,7 @@
         </w:rPr>
         <w:t>Тарнавський (2018). </w:t>
       </w:r>
-      <w:hyperlink r:id="rId20" w:history="1">
+      <w:hyperlink r:id="rId22" w:history="1">
         <w:r>
           <w:rPr>
             <w:rStyle w:val="a8"/>
@@ -14987,7 +14946,7 @@
         </w:rPr>
         <w:t>. Princeton University Press. </w:t>
       </w:r>
-      <w:hyperlink r:id="rId21" w:tooltip="ISBN" w:history="1">
+      <w:hyperlink r:id="rId23" w:tooltip="ISBN" w:history="1">
         <w:r>
           <w:rPr>
             <w:rStyle w:val="a8"/>
@@ -15009,7 +14968,7 @@
         </w:rPr>
         <w:t> </w:t>
       </w:r>
-      <w:hyperlink r:id="rId22" w:tooltip="Спеціальна:Джерела книг/978-0691141756" w:history="1">
+      <w:hyperlink r:id="rId24" w:tooltip="Спеціальна:Джерела книг/978-0691141756" w:history="1">
         <w:r>
           <w:rPr>
             <w:rStyle w:val="a8"/>
@@ -15046,7 +15005,7 @@
           <w:szCs w:val="28"/>
         </w:rPr>
       </w:pPr>
-      <w:hyperlink r:id="rId23" w:history="1">
+      <w:hyperlink r:id="rId25" w:history="1">
         <w:r>
           <w:rPr>
             <w:rStyle w:val="a8"/>
@@ -18190,6 +18149,12 @@
           <w:color w:val="A9B7C6"/>
         </w:rPr>
         <w:br/>
+      </w:r>
+      <w:r>
+        <w:rPr>
+          <w:color w:val="A9B7C6"/>
+        </w:rPr>
+        <w:lastRenderedPageBreak/>
         <w:t xml:space="preserve">        </w:t>
       </w:r>
       <w:r>
@@ -18251,7 +18216,6 @@
         <w:rPr>
           <w:color w:val="8888C6"/>
         </w:rPr>
-        <w:lastRenderedPageBreak/>
         <w:t>len</w:t>
       </w:r>
       <w:r>
@@ -18676,7 +18640,7 @@
     </w:p>
     <w:p/>
     <w:sectPr>
-      <w:headerReference w:type="default" r:id="rId24"/>
+      <w:headerReference w:type="default" r:id="rId26"/>
       <w:pgSz w:w="11906" w:h="16838"/>
       <w:pgMar w:top="851" w:right="851" w:bottom="851" w:left="1418" w:header="709" w:footer="709" w:gutter="0"/>
       <w:pgNumType w:start="0"/>
@@ -18686,6 +18650,56 @@
     </w:sectPr>
   </w:body>
 </w:document>
+</file>
+
+<file path=word/endnotes.xml><?xml version="1.0" encoding="utf-8"?>
+<w:endnotes xmlns:ve="http://schemas.openxmlformats.org/markup-compatibility/2006" xmlns:o="urn:schemas-microsoft-com:office:office" xmlns:r="http://schemas.openxmlformats.org/officeDocument/2006/relationships" xmlns:m="http://schemas.openxmlformats.org/officeDocument/2006/math" xmlns:v="urn:schemas-microsoft-com:vml" xmlns:wp="http://schemas.openxmlformats.org/drawingml/2006/wordprocessingDrawing" xmlns:w10="urn:schemas-microsoft-com:office:word" xmlns:w="http://schemas.openxmlformats.org/wordprocessingml/2006/main" xmlns:wne="http://schemas.microsoft.com/office/word/2006/wordml">
+  <w:endnote w:type="separator" w:id="0">
+    <w:p>
+      <w:pPr>
+        <w:spacing w:after="0" w:line="240" w:lineRule="auto"/>
+      </w:pPr>
+      <w:r>
+        <w:separator/>
+      </w:r>
+    </w:p>
+  </w:endnote>
+  <w:endnote w:type="continuationSeparator" w:id="1">
+    <w:p>
+      <w:pPr>
+        <w:spacing w:after="0" w:line="240" w:lineRule="auto"/>
+      </w:pPr>
+      <w:r>
+        <w:continuationSeparator/>
+      </w:r>
+    </w:p>
+  </w:endnote>
+</w:endnotes>
+</file>
+
+<file path=word/footnotes.xml><?xml version="1.0" encoding="utf-8"?>
+<w:footnotes xmlns:ve="http://schemas.openxmlformats.org/markup-compatibility/2006" xmlns:o="urn:schemas-microsoft-com:office:office" xmlns:r="http://schemas.openxmlformats.org/officeDocument/2006/relationships" xmlns:m="http://schemas.openxmlformats.org/officeDocument/2006/math" xmlns:v="urn:schemas-microsoft-com:vml" xmlns:wp="http://schemas.openxmlformats.org/drawingml/2006/wordprocessingDrawing" xmlns:w10="urn:schemas-microsoft-com:office:word" xmlns:w="http://schemas.openxmlformats.org/wordprocessingml/2006/main" xmlns:wne="http://schemas.microsoft.com/office/word/2006/wordml">
+  <w:footnote w:type="separator" w:id="0">
+    <w:p>
+      <w:pPr>
+        <w:spacing w:after="0" w:line="240" w:lineRule="auto"/>
+      </w:pPr>
+      <w:r>
+        <w:separator/>
+      </w:r>
+    </w:p>
+  </w:footnote>
+  <w:footnote w:type="continuationSeparator" w:id="1">
+    <w:p>
+      <w:pPr>
+        <w:spacing w:after="0" w:line="240" w:lineRule="auto"/>
+      </w:pPr>
+      <w:r>
+        <w:continuationSeparator/>
+      </w:r>
+    </w:p>
+  </w:footnote>
+</w:footnotes>
 </file>
 
 <file path=word/header1.xml><?xml version="1.0" encoding="utf-8"?>
@@ -18721,7 +18735,7 @@
         <w:noProof/>
         <w:lang w:val="ru-RU"/>
       </w:rPr>
-      <w:t>1</w:t>
+      <w:t>14</w:t>
     </w:r>
     <w:r>
       <w:rPr>

</xml_diff>